<commit_message>
Updating and improving summary template
</commit_message>
<xml_diff>
--- a/docassemble/MaineSNAPEstimatorDemo/data/templates/snap-summary.docx
+++ b/docassemble/MaineSNAPEstimatorDemo/data/templates/snap-summary.docx
@@ -19,15 +19,7 @@
     </w:p>
     <w:p>
       <w:r>
-        <w:t xml:space="preserve">SNAP provides a monthly benefit to buy nutritious food. The amount of SNAP is based on household size, income, </w:t>
-      </w:r>
-      <w:proofErr w:type="gramStart"/>
-      <w:r>
-        <w:t>expenses</w:t>
-      </w:r>
-      <w:proofErr w:type="gramEnd"/>
-      <w:r>
-        <w:t xml:space="preserve"> and other information. The benefit amount below is based on the information you put in the Ma</w:t>
+        <w:t>SNAP provides a monthly benefit to buy nutritious food. The amount of SNAP is based on household size, income, expenses and other information. The benefit amount below is based on the information you put in the Ma</w:t>
       </w:r>
       <w:r>
         <w:t>ine</w:t>
@@ -56,15 +48,7 @@
         </w:r>
       </w:hyperlink>
       <w:r>
-        <w:t xml:space="preserve">, and it is just an estimate. This estimate calculation was done on </w:t>
-      </w:r>
-      <w:proofErr w:type="gramStart"/>
-      <w:r>
-        <w:t>{{ today</w:t>
-      </w:r>
-      <w:proofErr w:type="gramEnd"/>
-      <w:r>
-        <w:t>() }}.</w:t>
+        <w:t>, and it is just an estimate. This estimate calculation was done on {{ today() }}.</w:t>
       </w:r>
     </w:p>
     <w:tbl>
@@ -189,19 +173,7 @@
                 <w:sz w:val="22"/>
                 <w:szCs w:val="22"/>
               </w:rPr>
-              <w:t xml:space="preserve">Number of people in your household is </w:t>
-            </w:r>
-            <w:proofErr w:type="gramStart"/>
-            <w:r>
-              <w:rPr>
-                <w:rFonts w:asciiTheme="minorHAnsi" w:eastAsiaTheme="minorEastAsia" w:hAnsiTheme="minorHAnsi" w:cstheme="minorBidi"/>
-                <w:b w:val="0"/>
-                <w:bCs w:val="0"/>
-                <w:color w:val="auto"/>
-                <w:sz w:val="22"/>
-                <w:szCs w:val="22"/>
-              </w:rPr>
-              <w:t xml:space="preserve">{{ </w:t>
+              <w:t xml:space="preserve">Number of people in your household is {{ </w:t>
             </w:r>
             <w:proofErr w:type="spellStart"/>
             <w:r>
@@ -216,7 +188,6 @@
               <w:t>HHSize</w:t>
             </w:r>
             <w:proofErr w:type="spellEnd"/>
-            <w:proofErr w:type="gramEnd"/>
             <w:r>
               <w:rPr>
                 <w:rFonts w:asciiTheme="minorHAnsi" w:eastAsiaTheme="minorEastAsia" w:hAnsiTheme="minorHAnsi" w:cstheme="minorBidi"/>
@@ -305,31 +276,7 @@
                 <w:sz w:val="22"/>
                 <w:szCs w:val="22"/>
               </w:rPr>
-              <w:t>Your monthly unearned income is $</w:t>
-            </w:r>
-            <w:proofErr w:type="gramStart"/>
-            <w:r>
-              <w:rPr>
-                <w:rFonts w:asciiTheme="minorHAnsi" w:eastAsiaTheme="minorEastAsia" w:hAnsiTheme="minorHAnsi" w:cstheme="minorBidi"/>
-                <w:b w:val="0"/>
-                <w:bCs w:val="0"/>
-                <w:color w:val="auto"/>
-                <w:sz w:val="22"/>
-                <w:szCs w:val="22"/>
-              </w:rPr>
-              <w:t>{{ (</w:t>
-            </w:r>
-            <w:proofErr w:type="gramEnd"/>
-            <w:r>
-              <w:rPr>
-                <w:rFonts w:asciiTheme="minorHAnsi" w:eastAsiaTheme="minorEastAsia" w:hAnsiTheme="minorHAnsi" w:cstheme="minorBidi"/>
-                <w:b w:val="0"/>
-                <w:bCs w:val="0"/>
-                <w:color w:val="auto"/>
-                <w:sz w:val="22"/>
-                <w:szCs w:val="22"/>
-              </w:rPr>
-              <w:t>GMUI)|</w:t>
+              <w:t>Your monthly unearned income is ${{ (GMUI)|</w:t>
             </w:r>
             <w:proofErr w:type="spellStart"/>
             <w:r>
@@ -432,31 +379,7 @@
                 <w:sz w:val="22"/>
                 <w:szCs w:val="22"/>
               </w:rPr>
-              <w:t>Your monthly earned income from work is $</w:t>
-            </w:r>
-            <w:proofErr w:type="gramStart"/>
-            <w:r>
-              <w:rPr>
-                <w:rFonts w:asciiTheme="minorHAnsi" w:eastAsiaTheme="minorEastAsia" w:hAnsiTheme="minorHAnsi" w:cstheme="minorBidi"/>
-                <w:b w:val="0"/>
-                <w:bCs w:val="0"/>
-                <w:color w:val="auto"/>
-                <w:sz w:val="22"/>
-                <w:szCs w:val="22"/>
-              </w:rPr>
-              <w:t>{{ (</w:t>
-            </w:r>
-            <w:proofErr w:type="gramEnd"/>
-            <w:r>
-              <w:rPr>
-                <w:rFonts w:asciiTheme="minorHAnsi" w:eastAsiaTheme="minorEastAsia" w:hAnsiTheme="minorHAnsi" w:cstheme="minorBidi"/>
-                <w:b w:val="0"/>
-                <w:bCs w:val="0"/>
-                <w:color w:val="auto"/>
-                <w:sz w:val="22"/>
-                <w:szCs w:val="22"/>
-              </w:rPr>
-              <w:t>GMEI)|</w:t>
+              <w:t>Your monthly earned income from work is ${{ (GMEI)|</w:t>
             </w:r>
             <w:proofErr w:type="spellStart"/>
             <w:r>
@@ -583,22 +506,9 @@
                 <w:sz w:val="22"/>
                 <w:szCs w:val="22"/>
               </w:rPr>
-              <w:t>Monthly child support you pay is $</w:t>
-            </w:r>
-            <w:proofErr w:type="gramStart"/>
-            <w:r>
-              <w:rPr>
-                <w:rFonts w:asciiTheme="minorHAnsi" w:eastAsiaTheme="minorEastAsia" w:hAnsiTheme="minorHAnsi" w:cstheme="minorBidi"/>
-                <w:b w:val="0"/>
-                <w:bCs w:val="0"/>
-                <w:color w:val="auto"/>
-                <w:sz w:val="22"/>
-                <w:szCs w:val="22"/>
-              </w:rPr>
-              <w:t>{{ (</w:t>
+              <w:t>Monthly child support you pay is ${{ (</w:t>
             </w:r>
             <w:proofErr w:type="spellStart"/>
-            <w:proofErr w:type="gramEnd"/>
             <w:r>
               <w:rPr>
                 <w:rFonts w:asciiTheme="minorHAnsi" w:eastAsiaTheme="minorEastAsia" w:hAnsiTheme="minorHAnsi" w:cstheme="minorBidi"/>
@@ -747,22 +657,9 @@
                 <w:sz w:val="22"/>
                 <w:szCs w:val="22"/>
               </w:rPr>
-              <w:t>Your rent or home ownership costs are $</w:t>
-            </w:r>
-            <w:proofErr w:type="gramStart"/>
-            <w:r>
-              <w:rPr>
-                <w:rFonts w:asciiTheme="minorHAnsi" w:eastAsiaTheme="minorEastAsia" w:hAnsiTheme="minorHAnsi" w:cstheme="minorBidi"/>
-                <w:b w:val="0"/>
-                <w:bCs w:val="0"/>
-                <w:color w:val="auto"/>
-                <w:sz w:val="22"/>
-                <w:szCs w:val="22"/>
-              </w:rPr>
-              <w:t>{{ (</w:t>
+              <w:t>Your rent or home ownership costs are ${{ (</w:t>
             </w:r>
             <w:proofErr w:type="spellStart"/>
-            <w:proofErr w:type="gramEnd"/>
             <w:r>
               <w:rPr>
                 <w:rFonts w:asciiTheme="minorHAnsi" w:eastAsiaTheme="minorEastAsia" w:hAnsiTheme="minorHAnsi" w:cstheme="minorBidi"/>
@@ -911,22 +808,9 @@
                 <w:sz w:val="22"/>
                 <w:szCs w:val="22"/>
               </w:rPr>
-              <w:t>Your monthly child care costs are $</w:t>
-            </w:r>
-            <w:proofErr w:type="gramStart"/>
-            <w:r>
-              <w:rPr>
-                <w:rFonts w:asciiTheme="minorHAnsi" w:eastAsiaTheme="minorEastAsia" w:hAnsiTheme="minorHAnsi" w:cstheme="minorBidi"/>
-                <w:b w:val="0"/>
-                <w:bCs w:val="0"/>
-                <w:color w:val="auto"/>
-                <w:sz w:val="22"/>
-                <w:szCs w:val="22"/>
-              </w:rPr>
-              <w:t>{{ (</w:t>
+              <w:t>Your monthly child care costs are ${{ (</w:t>
             </w:r>
             <w:proofErr w:type="spellStart"/>
-            <w:proofErr w:type="gramEnd"/>
             <w:r>
               <w:rPr>
                 <w:rFonts w:asciiTheme="minorHAnsi" w:eastAsiaTheme="minorEastAsia" w:hAnsiTheme="minorHAnsi" w:cstheme="minorBidi"/>
@@ -1075,21 +959,8 @@
                 <w:sz w:val="22"/>
                 <w:szCs w:val="22"/>
               </w:rPr>
-              <w:t xml:space="preserve">You are </w:t>
-            </w:r>
-            <w:proofErr w:type="gramStart"/>
-            <w:r>
-              <w:rPr>
-                <w:rFonts w:asciiTheme="minorHAnsi" w:eastAsiaTheme="minorEastAsia" w:hAnsiTheme="minorHAnsi" w:cstheme="minorBidi"/>
-                <w:b w:val="0"/>
-                <w:bCs w:val="0"/>
-                <w:color w:val="auto"/>
-                <w:sz w:val="22"/>
-                <w:szCs w:val="22"/>
-              </w:rPr>
-              <w:t>homeless</w:t>
-            </w:r>
-            <w:proofErr w:type="gramEnd"/>
+              <w:t>You are homeless</w:t>
+            </w:r>
           </w:p>
           <w:p>
             <w:pPr>
@@ -1191,21 +1062,8 @@
                 <w:sz w:val="22"/>
                 <w:szCs w:val="22"/>
               </w:rPr>
-              <w:t xml:space="preserve">You DO NOT have heating or cooling/AC costs separate from your rent or home ownership </w:t>
-            </w:r>
-            <w:proofErr w:type="gramStart"/>
-            <w:r>
-              <w:rPr>
-                <w:rFonts w:asciiTheme="minorHAnsi" w:eastAsiaTheme="minorEastAsia" w:hAnsiTheme="minorHAnsi" w:cstheme="minorBidi"/>
-                <w:b w:val="0"/>
-                <w:bCs w:val="0"/>
-                <w:color w:val="auto"/>
-                <w:sz w:val="22"/>
-                <w:szCs w:val="22"/>
-              </w:rPr>
-              <w:t>costs</w:t>
-            </w:r>
-            <w:proofErr w:type="gramEnd"/>
+              <w:t>You DO NOT have heating or cooling/AC costs separate from your rent or home ownership costs</w:t>
+            </w:r>
           </w:p>
           <w:p>
             <w:pPr>
@@ -1303,21 +1161,8 @@
                 <w:sz w:val="22"/>
                 <w:szCs w:val="22"/>
               </w:rPr>
-              <w:t xml:space="preserve">You DO have heating or cooling/AC costs separate from your rent or home ownership </w:t>
-            </w:r>
-            <w:proofErr w:type="gramStart"/>
-            <w:r>
-              <w:rPr>
-                <w:rFonts w:asciiTheme="minorHAnsi" w:eastAsiaTheme="minorEastAsia" w:hAnsiTheme="minorHAnsi" w:cstheme="minorBidi"/>
-                <w:b w:val="0"/>
-                <w:bCs w:val="0"/>
-                <w:color w:val="auto"/>
-                <w:sz w:val="22"/>
-                <w:szCs w:val="22"/>
-              </w:rPr>
-              <w:t>costs</w:t>
-            </w:r>
-            <w:proofErr w:type="gramEnd"/>
+              <w:t>You DO have heating or cooling/AC costs separate from your rent or home ownership costs</w:t>
+            </w:r>
           </w:p>
           <w:p>
             <w:pPr>
@@ -1419,22 +1264,9 @@
                 <w:sz w:val="22"/>
                 <w:szCs w:val="22"/>
               </w:rPr>
-              <w:t>Your monthly medical expenses are $</w:t>
-            </w:r>
-            <w:proofErr w:type="gramStart"/>
-            <w:r>
-              <w:rPr>
-                <w:rFonts w:asciiTheme="minorHAnsi" w:eastAsiaTheme="minorEastAsia" w:hAnsiTheme="minorHAnsi" w:cstheme="minorBidi"/>
-                <w:b w:val="0"/>
-                <w:bCs w:val="0"/>
-                <w:color w:val="auto"/>
-                <w:sz w:val="22"/>
-                <w:szCs w:val="22"/>
-              </w:rPr>
-              <w:t>{{ (</w:t>
+              <w:t>Your monthly medical expenses are ${{ (</w:t>
             </w:r>
             <w:proofErr w:type="spellStart"/>
-            <w:proofErr w:type="gramEnd"/>
             <w:r>
               <w:rPr>
                 <w:rFonts w:asciiTheme="minorHAnsi" w:eastAsiaTheme="minorEastAsia" w:hAnsiTheme="minorHAnsi" w:cstheme="minorBidi"/>
@@ -1533,7 +1365,6 @@
               <w:t xml:space="preserve">{%p if </w:t>
             </w:r>
             <w:proofErr w:type="spellStart"/>
-            <w:proofErr w:type="gramStart"/>
             <w:r>
               <w:rPr>
                 <w:rFonts w:asciiTheme="minorHAnsi" w:eastAsiaTheme="minorEastAsia" w:hAnsiTheme="minorHAnsi" w:cstheme="minorBidi"/>
@@ -1555,19 +1386,7 @@
                 <w:sz w:val="22"/>
                 <w:szCs w:val="22"/>
               </w:rPr>
-              <w:t xml:space="preserve">  =</w:t>
-            </w:r>
-            <w:proofErr w:type="gramEnd"/>
-            <w:r>
-              <w:rPr>
-                <w:rFonts w:asciiTheme="minorHAnsi" w:eastAsiaTheme="minorEastAsia" w:hAnsiTheme="minorHAnsi" w:cstheme="minorBidi"/>
-                <w:b w:val="0"/>
-                <w:bCs w:val="0"/>
-                <w:color w:val="auto"/>
-                <w:sz w:val="22"/>
-                <w:szCs w:val="22"/>
-              </w:rPr>
-              <w:t>= “Yes” %}</w:t>
+              <w:t xml:space="preserve">  == “Yes” %}</w:t>
             </w:r>
           </w:p>
           <w:p>
@@ -1704,21 +1523,9 @@
                 <w:sz w:val="22"/>
                 <w:szCs w:val="22"/>
               </w:rPr>
-              <w:t>Based on this information, you may be eligible for monthly SNAP benefits of $</w:t>
-            </w:r>
-            <w:proofErr w:type="gramStart"/>
-            <w:r>
-              <w:rPr>
-                <w:rFonts w:asciiTheme="minorHAnsi" w:eastAsiaTheme="minorEastAsia" w:hAnsiTheme="minorHAnsi" w:cstheme="minorBidi"/>
-                <w:bCs w:val="0"/>
-                <w:color w:val="auto"/>
-                <w:sz w:val="22"/>
-                <w:szCs w:val="22"/>
-              </w:rPr>
-              <w:t>{{ (</w:t>
+              <w:t>Based on this information, you may be eligible for monthly SNAP benefits of ${{ (</w:t>
             </w:r>
             <w:proofErr w:type="spellStart"/>
-            <w:proofErr w:type="gramEnd"/>
             <w:r>
               <w:rPr>
                 <w:rFonts w:asciiTheme="minorHAnsi" w:eastAsiaTheme="minorEastAsia" w:hAnsiTheme="minorHAnsi" w:cstheme="minorBidi"/>
@@ -1821,31 +1628,7 @@
                 <w:sz w:val="22"/>
                 <w:szCs w:val="22"/>
               </w:rPr>
-              <w:t>{%p if ElderlyOrDisabled</w:t>
-            </w:r>
-            <w:proofErr w:type="gramStart"/>
-            <w:r>
-              <w:rPr>
-                <w:rFonts w:asciiTheme="minorHAnsi" w:eastAsiaTheme="minorEastAsia" w:hAnsiTheme="minorHAnsi" w:cstheme="minorBidi"/>
-                <w:b w:val="0"/>
-                <w:bCs w:val="0"/>
-                <w:color w:val="auto"/>
-                <w:sz w:val="22"/>
-                <w:szCs w:val="22"/>
-              </w:rPr>
-              <w:t>1  =</w:t>
-            </w:r>
-            <w:proofErr w:type="gramEnd"/>
-            <w:r>
-              <w:rPr>
-                <w:rFonts w:asciiTheme="minorHAnsi" w:eastAsiaTheme="minorEastAsia" w:hAnsiTheme="minorHAnsi" w:cstheme="minorBidi"/>
-                <w:b w:val="0"/>
-                <w:bCs w:val="0"/>
-                <w:color w:val="auto"/>
-                <w:sz w:val="22"/>
-                <w:szCs w:val="22"/>
-              </w:rPr>
-              <w:t>= “Yes” %}</w:t>
+              <w:t>{%p if ElderlyOrDisabled1  == “Yes” %}</w:t>
             </w:r>
           </w:p>
           <w:p>
@@ -1956,7 +1739,19 @@
           <w:b/>
         </w:rPr>
         <w:lastRenderedPageBreak/>
-        <w:t xml:space="preserve">To apply for SNAP, you have options! You can … </w:t>
+        <w:t>To apply for SNAP, you have options! You can</w:t>
+      </w:r>
+      <w:r>
+        <w:rPr>
+          <w:b/>
+        </w:rPr>
+        <w:t>:</w:t>
+      </w:r>
+      <w:r>
+        <w:rPr>
+          <w:b/>
+        </w:rPr>
+        <w:t xml:space="preserve"> </w:t>
       </w:r>
     </w:p>
     <w:p>
@@ -2092,29 +1887,13 @@
       <w:r>
         <w:t>429</w:t>
       </w:r>
-      <w:r>
-        <w:t xml:space="preserve"> </w:t>
-      </w:r>
-    </w:p>
-    <w:p>
-      <w:pPr>
-        <w:rPr>
-          <w:b/>
-        </w:rPr>
-      </w:pPr>
-      <w:r>
-        <w:rPr>
-          <w:b/>
-        </w:rPr>
-        <w:t xml:space="preserve">After you apply for SNAP... </w:t>
-      </w:r>
     </w:p>
     <w:p>
       <w:pPr>
         <w:pStyle w:val="ListParagraph"/>
         <w:numPr>
           <w:ilvl w:val="0"/>
-          <w:numId w:val="2"/>
+          <w:numId w:val="1"/>
         </w:numPr>
         <w:rPr>
           <w:sz w:val="20"/>
@@ -2122,13 +1901,22 @@
         </w:rPr>
       </w:pPr>
       <w:r>
-        <w:t xml:space="preserve">DHHS will call you for an interview and ask you for </w:t>
-      </w:r>
-      <w:proofErr w:type="gramStart"/>
-      <w:r>
-        <w:t>proofs</w:t>
-      </w:r>
-      <w:proofErr w:type="gramEnd"/>
+        <w:t>Visit</w:t>
+      </w:r>
+      <w:r>
+        <w:t xml:space="preserve"> </w:t>
+      </w:r>
+      <w:hyperlink r:id="rId12" w:history="1">
+        <w:r>
+          <w:rPr>
+            <w:rStyle w:val="Hyperlink"/>
+          </w:rPr>
+          <w:t>your local DHHS office</w:t>
+        </w:r>
+      </w:hyperlink>
+      <w:r>
+        <w:t xml:space="preserve"> and apply in person.</w:t>
+      </w:r>
       <w:r>
         <w:t xml:space="preserve"> </w:t>
       </w:r>
@@ -2138,7 +1926,7 @@
         <w:pStyle w:val="ListParagraph"/>
         <w:numPr>
           <w:ilvl w:val="0"/>
-          <w:numId w:val="2"/>
+          <w:numId w:val="1"/>
         </w:numPr>
         <w:rPr>
           <w:sz w:val="20"/>
@@ -2146,13 +1934,34 @@
         </w:rPr>
       </w:pPr>
       <w:r>
-        <w:t xml:space="preserve">If your SNAP is approved, </w:t>
-      </w:r>
-      <w:r>
-        <w:t>DHHS</w:t>
-      </w:r>
-      <w:r>
-        <w:t xml:space="preserve"> will send you a letter that explains your SNAP benefits and how they calculated your benefit amount. </w:t>
+        <w:t xml:space="preserve">Call </w:t>
+      </w:r>
+      <w:hyperlink r:id="rId13" w:history="1">
+        <w:r>
+          <w:rPr>
+            <w:rStyle w:val="Hyperlink"/>
+          </w:rPr>
+          <w:t>your local DHHS office</w:t>
+        </w:r>
+      </w:hyperlink>
+      <w:r>
+        <w:t xml:space="preserve"> and apply</w:t>
+      </w:r>
+      <w:r>
+        <w:t xml:space="preserve"> over the phone.</w:t>
+      </w:r>
+    </w:p>
+    <w:p>
+      <w:pPr>
+        <w:rPr>
+          <w:b/>
+        </w:rPr>
+      </w:pPr>
+      <w:r>
+        <w:rPr>
+          <w:b/>
+        </w:rPr>
+        <w:t xml:space="preserve">After you apply for SNAP </w:t>
       </w:r>
     </w:p>
     <w:p>
@@ -2160,7 +1969,34 @@
         <w:pStyle w:val="ListParagraph"/>
         <w:numPr>
           <w:ilvl w:val="0"/>
-          <w:numId w:val="2"/>
+          <w:numId w:val="8"/>
+        </w:numPr>
+      </w:pPr>
+      <w:r>
+        <w:t>DHHS will call you for an interview and ask you for documents to verify your income and household information. You can mail, fax, or email those documents to DHHS, or upload them online at My Maine Connection.</w:t>
+      </w:r>
+    </w:p>
+    <w:p>
+      <w:pPr>
+        <w:pStyle w:val="ListParagraph"/>
+        <w:numPr>
+          <w:ilvl w:val="0"/>
+          <w:numId w:val="8"/>
+        </w:numPr>
+      </w:pPr>
+      <w:r>
+        <w:t>If your SNAP is approved, DHHS will send you a letter that explains how much your SNAP benefits are every month</w:t>
+      </w:r>
+      <w:r>
+        <w:t xml:space="preserve"> and how to use them.</w:t>
+      </w:r>
+    </w:p>
+    <w:p>
+      <w:pPr>
+        <w:pStyle w:val="ListParagraph"/>
+        <w:numPr>
+          <w:ilvl w:val="0"/>
+          <w:numId w:val="8"/>
         </w:numPr>
       </w:pPr>
       <w:r>
@@ -2177,7 +2013,7 @@
         <w:rPr>
           <w:b/>
         </w:rPr>
-        <w:t xml:space="preserve">Legal Services... </w:t>
+        <w:t xml:space="preserve">Legal Services </w:t>
       </w:r>
     </w:p>
     <w:p>
@@ -2193,15 +2029,7 @@
         </w:rPr>
       </w:pPr>
       <w:r>
-        <w:t xml:space="preserve">If you are denied SNAP or </w:t>
-      </w:r>
-      <w:proofErr w:type="gramStart"/>
-      <w:r>
-        <w:t>you disagree</w:t>
-      </w:r>
-      <w:proofErr w:type="gramEnd"/>
-      <w:r>
-        <w:t xml:space="preserve"> with how much </w:t>
+        <w:t xml:space="preserve">If you are denied SNAP or you disagree with how much </w:t>
       </w:r>
       <w:r>
         <w:t>DHHS</w:t>
@@ -2221,7 +2049,7 @@
       <w:r>
         <w:t xml:space="preserve">You may be able to get help from </w:t>
       </w:r>
-      <w:hyperlink r:id="rId12" w:history="1">
+      <w:hyperlink r:id="rId14" w:history="1">
         <w:r>
           <w:rPr>
             <w:rStyle w:val="Hyperlink"/>
@@ -2232,7 +2060,7 @@
       <w:r>
         <w:t xml:space="preserve"> or </w:t>
       </w:r>
-      <w:hyperlink r:id="rId13" w:history="1">
+      <w:hyperlink r:id="rId15" w:history="1">
         <w:r>
           <w:rPr>
             <w:rStyle w:val="Hyperlink"/>
@@ -2244,9 +2072,170 @@
         <w:t>!</w:t>
       </w:r>
     </w:p>
+    <w:p>
+      <w:pPr>
+        <w:rPr>
+          <w:b/>
+          <w:bCs/>
+        </w:rPr>
+      </w:pPr>
+      <w:r>
+        <w:rPr>
+          <w:b/>
+          <w:bCs/>
+        </w:rPr>
+        <w:t>Other benefits you may be eligible for</w:t>
+      </w:r>
+    </w:p>
+    <w:p>
+      <w:pPr>
+        <w:pStyle w:val="ListParagraph"/>
+        <w:numPr>
+          <w:ilvl w:val="0"/>
+          <w:numId w:val="7"/>
+        </w:numPr>
+      </w:pPr>
+      <w:r>
+        <w:t xml:space="preserve">Maine uses the same application for SNAP, </w:t>
+      </w:r>
+      <w:proofErr w:type="spellStart"/>
+      <w:r>
+        <w:t>MaineCare</w:t>
+      </w:r>
+      <w:proofErr w:type="spellEnd"/>
+      <w:r>
+        <w:t xml:space="preserve">, and TANF. </w:t>
+      </w:r>
+      <w:r>
+        <w:t>You can</w:t>
+      </w:r>
+      <w:r>
+        <w:t xml:space="preserve"> apply for all three programs at the same time to see what income, food, and healthcare support </w:t>
+      </w:r>
+      <w:r>
+        <w:t>you</w:t>
+      </w:r>
+      <w:r>
+        <w:t xml:space="preserve"> qualify for. </w:t>
+      </w:r>
+    </w:p>
+    <w:p>
+      <w:pPr>
+        <w:pStyle w:val="ListParagraph"/>
+        <w:numPr>
+          <w:ilvl w:val="0"/>
+          <w:numId w:val="7"/>
+        </w:numPr>
+      </w:pPr>
+      <w:r>
+        <w:t xml:space="preserve">DHHS and </w:t>
+      </w:r>
+      <w:hyperlink r:id="rId16" w:history="1">
+        <w:proofErr w:type="spellStart"/>
+        <w:r>
+          <w:rPr>
+            <w:rStyle w:val="Hyperlink"/>
+          </w:rPr>
+          <w:t>MaineHousing</w:t>
+        </w:r>
+        <w:proofErr w:type="spellEnd"/>
+      </w:hyperlink>
+      <w:r>
+        <w:t xml:space="preserve"> have also simplified the SNAP and LIHEAP connection, so if you qualify for SNAP, it should be simpler to apply for LIHEAP</w:t>
+      </w:r>
+      <w:r>
+        <w:t xml:space="preserve"> (heating assistance)</w:t>
+      </w:r>
+      <w:r>
+        <w:t xml:space="preserve"> through </w:t>
+      </w:r>
+      <w:hyperlink r:id="rId17" w:history="1">
+        <w:r>
+          <w:rPr>
+            <w:rStyle w:val="Hyperlink"/>
+          </w:rPr>
+          <w:t>your local CAP agency</w:t>
+        </w:r>
+      </w:hyperlink>
+      <w:r>
+        <w:t>.</w:t>
+      </w:r>
+    </w:p>
+    <w:p>
+      <w:pPr>
+        <w:rPr>
+          <w:b/>
+          <w:bCs/>
+        </w:rPr>
+      </w:pPr>
+      <w:r>
+        <w:rPr>
+          <w:b/>
+          <w:bCs/>
+        </w:rPr>
+        <w:t>Other food resources</w:t>
+      </w:r>
+    </w:p>
+    <w:p>
+      <w:pPr>
+        <w:pStyle w:val="ListParagraph"/>
+        <w:numPr>
+          <w:ilvl w:val="0"/>
+          <w:numId w:val="9"/>
+        </w:numPr>
+      </w:pPr>
+      <w:hyperlink r:id="rId18" w:history="1">
+        <w:r>
+          <w:rPr>
+            <w:rStyle w:val="Hyperlink"/>
+          </w:rPr>
+          <w:t>Good Shepherd Maine food bank map</w:t>
+        </w:r>
+      </w:hyperlink>
+    </w:p>
+    <w:p>
+      <w:pPr>
+        <w:pStyle w:val="ListParagraph"/>
+        <w:numPr>
+          <w:ilvl w:val="0"/>
+          <w:numId w:val="9"/>
+        </w:numPr>
+      </w:pPr>
+      <w:r>
+        <w:t xml:space="preserve">You can use your SNAP benefits at many </w:t>
+      </w:r>
+      <w:hyperlink r:id="rId19" w:history="1">
+        <w:r>
+          <w:rPr>
+            <w:rStyle w:val="Hyperlink"/>
+          </w:rPr>
+          <w:t>Maine Farmer’s Markets</w:t>
+        </w:r>
+      </w:hyperlink>
+      <w:r>
+        <w:t xml:space="preserve">. Some </w:t>
+      </w:r>
+      <w:r>
+        <w:t>are part of</w:t>
+      </w:r>
+      <w:r>
+        <w:t xml:space="preserve"> a program called </w:t>
+      </w:r>
+      <w:hyperlink r:id="rId20" w:history="1">
+        <w:r>
+          <w:rPr>
+            <w:rStyle w:val="Hyperlink"/>
+          </w:rPr>
+          <w:t>Harvest Bucks</w:t>
+        </w:r>
+      </w:hyperlink>
+      <w:r>
+        <w:t xml:space="preserve"> and will help you stretch your SNAP benefits at the farmer’s market!</w:t>
+      </w:r>
+    </w:p>
     <w:sectPr>
-      <w:headerReference w:type="default" r:id="rId14"/>
-      <w:footerReference w:type="default" r:id="rId15"/>
+      <w:headerReference w:type="default" r:id="rId21"/>
+      <w:footerReference w:type="default" r:id="rId22"/>
       <w:pgSz w:w="12240" w:h="15840"/>
       <w:pgMar w:top="1440" w:right="1080" w:bottom="1440" w:left="1080" w:header="720" w:footer="720" w:gutter="0"/>
       <w:cols w:space="720"/>
@@ -2295,7 +2284,7 @@
       <mc:AlternateContent>
         <mc:Choice Requires="wps">
           <w:drawing>
-            <wp:anchor distT="0" distB="0" distL="0" distR="0" simplePos="0" relativeHeight="4" behindDoc="1" locked="0" layoutInCell="1" allowOverlap="1" wp14:anchorId="7C73F021">
+            <wp:anchor distT="0" distB="0" distL="0" distR="0" simplePos="0" relativeHeight="4" behindDoc="1" locked="0" layoutInCell="1" allowOverlap="1" wp14:anchorId="4D4DA4FD">
               <wp:simplePos x="0" y="0"/>
               <wp:positionH relativeFrom="column">
                 <wp:posOffset>-13335</wp:posOffset>
@@ -2348,7 +2337,7 @@
         </mc:Choice>
         <mc:Fallback>
           <w:pict>
-            <v:line w14:anchorId="6D393CA7" id="Straight Connector 1" o:spid="_x0000_s1026" style="position:absolute;z-index:-503316476;visibility:visible;mso-wrap-style:square;mso-wrap-distance-left:0;mso-wrap-distance-top:0;mso-wrap-distance-right:0;mso-wrap-distance-bottom:0;mso-position-horizontal:absolute;mso-position-horizontal-relative:text;mso-position-vertical:absolute;mso-position-vertical-relative:text" from="-1.05pt,-7.65pt" to="521.4pt,-7.55pt" o:gfxdata="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" strokecolor="#4a7ebb"/>
+            <v:line w14:anchorId="15FF1A44" id="Straight Connector 1" o:spid="_x0000_s1026" style="position:absolute;z-index:-503316476;visibility:visible;mso-wrap-style:square;mso-wrap-distance-left:0;mso-wrap-distance-top:0;mso-wrap-distance-right:0;mso-wrap-distance-bottom:0;mso-position-horizontal:absolute;mso-position-horizontal-relative:text;mso-position-vertical:absolute;mso-position-vertical-relative:text" from="-1.05pt,-7.65pt" to="521.4pt,-7.55pt" o:gfxdata="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" strokecolor="#4a7ebb"/>
           </w:pict>
         </mc:Fallback>
       </mc:AlternateContent>
@@ -2544,32 +2533,14 @@
         <w:sz w:val="32"/>
         <w:szCs w:val="32"/>
       </w:rPr>
-      <w:t xml:space="preserve">          </w:t>
+      <w:t xml:space="preserve">             </w:t>
     </w:r>
-    <w:proofErr w:type="gramStart"/>
     <w:r>
       <w:rPr>
         <w:rFonts w:asciiTheme="majorHAnsi" w:eastAsiaTheme="majorEastAsia" w:hAnsiTheme="majorHAnsi" w:cstheme="majorBidi"/>
         <w:color w:val="024442"/>
-        <w:sz w:val="32"/>
-        <w:szCs w:val="32"/>
-      </w:rPr>
-      <w:t xml:space="preserve">   </w:t>
-    </w:r>
-    <w:r>
-      <w:rPr>
-        <w:rFonts w:asciiTheme="majorHAnsi" w:eastAsiaTheme="majorEastAsia" w:hAnsiTheme="majorHAnsi" w:cstheme="majorBidi"/>
-        <w:color w:val="024442"/>
-      </w:rPr>
-      <w:t>[</w:t>
-    </w:r>
-    <w:proofErr w:type="gramEnd"/>
-    <w:r>
-      <w:rPr>
-        <w:rFonts w:asciiTheme="majorHAnsi" w:eastAsiaTheme="majorEastAsia" w:hAnsiTheme="majorHAnsi" w:cstheme="majorBidi"/>
-        <w:color w:val="024442"/>
-      </w:rPr>
-      <w:t>{{</w:t>
+      </w:rPr>
+      <w:t>[{{</w:t>
     </w:r>
     <w:proofErr w:type="spellStart"/>
     <w:r>
@@ -2943,6 +2914,119 @@
     </w:lvl>
   </w:abstractNum>
   <w:abstractNum w:abstractNumId="3" w15:restartNumberingAfterBreak="0">
+    <w:nsid w:val="42CE10F9"/>
+    <w:multiLevelType w:val="hybridMultilevel"/>
+    <w:tmpl w:val="A68491B8"/>
+    <w:lvl w:ilvl="0" w:tplc="04090001">
+      <w:start w:val="1"/>
+      <w:numFmt w:val="bullet"/>
+      <w:lvlText w:val=""/>
+      <w:lvlJc w:val="left"/>
+      <w:pPr>
+        <w:ind w:left="720" w:hanging="360"/>
+      </w:pPr>
+      <w:rPr>
+        <w:rFonts w:ascii="Symbol" w:hAnsi="Symbol" w:hint="default"/>
+      </w:rPr>
+    </w:lvl>
+    <w:lvl w:ilvl="1" w:tplc="04090003" w:tentative="1">
+      <w:start w:val="1"/>
+      <w:numFmt w:val="bullet"/>
+      <w:lvlText w:val="o"/>
+      <w:lvlJc w:val="left"/>
+      <w:pPr>
+        <w:ind w:left="1440" w:hanging="360"/>
+      </w:pPr>
+      <w:rPr>
+        <w:rFonts w:ascii="Courier New" w:hAnsi="Courier New" w:cs="Courier New" w:hint="default"/>
+      </w:rPr>
+    </w:lvl>
+    <w:lvl w:ilvl="2" w:tplc="04090005" w:tentative="1">
+      <w:start w:val="1"/>
+      <w:numFmt w:val="bullet"/>
+      <w:lvlText w:val=""/>
+      <w:lvlJc w:val="left"/>
+      <w:pPr>
+        <w:ind w:left="2160" w:hanging="360"/>
+      </w:pPr>
+      <w:rPr>
+        <w:rFonts w:ascii="Wingdings" w:hAnsi="Wingdings" w:hint="default"/>
+      </w:rPr>
+    </w:lvl>
+    <w:lvl w:ilvl="3" w:tplc="04090001" w:tentative="1">
+      <w:start w:val="1"/>
+      <w:numFmt w:val="bullet"/>
+      <w:lvlText w:val=""/>
+      <w:lvlJc w:val="left"/>
+      <w:pPr>
+        <w:ind w:left="2880" w:hanging="360"/>
+      </w:pPr>
+      <w:rPr>
+        <w:rFonts w:ascii="Symbol" w:hAnsi="Symbol" w:hint="default"/>
+      </w:rPr>
+    </w:lvl>
+    <w:lvl w:ilvl="4" w:tplc="04090003" w:tentative="1">
+      <w:start w:val="1"/>
+      <w:numFmt w:val="bullet"/>
+      <w:lvlText w:val="o"/>
+      <w:lvlJc w:val="left"/>
+      <w:pPr>
+        <w:ind w:left="3600" w:hanging="360"/>
+      </w:pPr>
+      <w:rPr>
+        <w:rFonts w:ascii="Courier New" w:hAnsi="Courier New" w:cs="Courier New" w:hint="default"/>
+      </w:rPr>
+    </w:lvl>
+    <w:lvl w:ilvl="5" w:tplc="04090005" w:tentative="1">
+      <w:start w:val="1"/>
+      <w:numFmt w:val="bullet"/>
+      <w:lvlText w:val=""/>
+      <w:lvlJc w:val="left"/>
+      <w:pPr>
+        <w:ind w:left="4320" w:hanging="360"/>
+      </w:pPr>
+      <w:rPr>
+        <w:rFonts w:ascii="Wingdings" w:hAnsi="Wingdings" w:hint="default"/>
+      </w:rPr>
+    </w:lvl>
+    <w:lvl w:ilvl="6" w:tplc="04090001" w:tentative="1">
+      <w:start w:val="1"/>
+      <w:numFmt w:val="bullet"/>
+      <w:lvlText w:val=""/>
+      <w:lvlJc w:val="left"/>
+      <w:pPr>
+        <w:ind w:left="5040" w:hanging="360"/>
+      </w:pPr>
+      <w:rPr>
+        <w:rFonts w:ascii="Symbol" w:hAnsi="Symbol" w:hint="default"/>
+      </w:rPr>
+    </w:lvl>
+    <w:lvl w:ilvl="7" w:tplc="04090003" w:tentative="1">
+      <w:start w:val="1"/>
+      <w:numFmt w:val="bullet"/>
+      <w:lvlText w:val="o"/>
+      <w:lvlJc w:val="left"/>
+      <w:pPr>
+        <w:ind w:left="5760" w:hanging="360"/>
+      </w:pPr>
+      <w:rPr>
+        <w:rFonts w:ascii="Courier New" w:hAnsi="Courier New" w:cs="Courier New" w:hint="default"/>
+      </w:rPr>
+    </w:lvl>
+    <w:lvl w:ilvl="8" w:tplc="04090005" w:tentative="1">
+      <w:start w:val="1"/>
+      <w:numFmt w:val="bullet"/>
+      <w:lvlText w:val=""/>
+      <w:lvlJc w:val="left"/>
+      <w:pPr>
+        <w:ind w:left="6480" w:hanging="360"/>
+      </w:pPr>
+      <w:rPr>
+        <w:rFonts w:ascii="Wingdings" w:hAnsi="Wingdings" w:hint="default"/>
+      </w:rPr>
+    </w:lvl>
+  </w:abstractNum>
+  <w:abstractNum w:abstractNumId="4" w15:restartNumberingAfterBreak="0">
     <w:nsid w:val="52832680"/>
     <w:multiLevelType w:val="multilevel"/>
     <w:tmpl w:val="6122D9AA"/>
@@ -3056,7 +3140,120 @@
       </w:rPr>
     </w:lvl>
   </w:abstractNum>
-  <w:abstractNum w:abstractNumId="4" w15:restartNumberingAfterBreak="0">
+  <w:abstractNum w:abstractNumId="5" w15:restartNumberingAfterBreak="0">
+    <w:nsid w:val="56F07AFB"/>
+    <w:multiLevelType w:val="hybridMultilevel"/>
+    <w:tmpl w:val="6CC68A3E"/>
+    <w:lvl w:ilvl="0" w:tplc="04090001">
+      <w:start w:val="1"/>
+      <w:numFmt w:val="bullet"/>
+      <w:lvlText w:val=""/>
+      <w:lvlJc w:val="left"/>
+      <w:pPr>
+        <w:ind w:left="720" w:hanging="360"/>
+      </w:pPr>
+      <w:rPr>
+        <w:rFonts w:ascii="Symbol" w:hAnsi="Symbol" w:hint="default"/>
+      </w:rPr>
+    </w:lvl>
+    <w:lvl w:ilvl="1" w:tplc="04090003" w:tentative="1">
+      <w:start w:val="1"/>
+      <w:numFmt w:val="bullet"/>
+      <w:lvlText w:val="o"/>
+      <w:lvlJc w:val="left"/>
+      <w:pPr>
+        <w:ind w:left="1440" w:hanging="360"/>
+      </w:pPr>
+      <w:rPr>
+        <w:rFonts w:ascii="Courier New" w:hAnsi="Courier New" w:cs="Courier New" w:hint="default"/>
+      </w:rPr>
+    </w:lvl>
+    <w:lvl w:ilvl="2" w:tplc="04090005" w:tentative="1">
+      <w:start w:val="1"/>
+      <w:numFmt w:val="bullet"/>
+      <w:lvlText w:val=""/>
+      <w:lvlJc w:val="left"/>
+      <w:pPr>
+        <w:ind w:left="2160" w:hanging="360"/>
+      </w:pPr>
+      <w:rPr>
+        <w:rFonts w:ascii="Wingdings" w:hAnsi="Wingdings" w:hint="default"/>
+      </w:rPr>
+    </w:lvl>
+    <w:lvl w:ilvl="3" w:tplc="04090001" w:tentative="1">
+      <w:start w:val="1"/>
+      <w:numFmt w:val="bullet"/>
+      <w:lvlText w:val=""/>
+      <w:lvlJc w:val="left"/>
+      <w:pPr>
+        <w:ind w:left="2880" w:hanging="360"/>
+      </w:pPr>
+      <w:rPr>
+        <w:rFonts w:ascii="Symbol" w:hAnsi="Symbol" w:hint="default"/>
+      </w:rPr>
+    </w:lvl>
+    <w:lvl w:ilvl="4" w:tplc="04090003" w:tentative="1">
+      <w:start w:val="1"/>
+      <w:numFmt w:val="bullet"/>
+      <w:lvlText w:val="o"/>
+      <w:lvlJc w:val="left"/>
+      <w:pPr>
+        <w:ind w:left="3600" w:hanging="360"/>
+      </w:pPr>
+      <w:rPr>
+        <w:rFonts w:ascii="Courier New" w:hAnsi="Courier New" w:cs="Courier New" w:hint="default"/>
+      </w:rPr>
+    </w:lvl>
+    <w:lvl w:ilvl="5" w:tplc="04090005" w:tentative="1">
+      <w:start w:val="1"/>
+      <w:numFmt w:val="bullet"/>
+      <w:lvlText w:val=""/>
+      <w:lvlJc w:val="left"/>
+      <w:pPr>
+        <w:ind w:left="4320" w:hanging="360"/>
+      </w:pPr>
+      <w:rPr>
+        <w:rFonts w:ascii="Wingdings" w:hAnsi="Wingdings" w:hint="default"/>
+      </w:rPr>
+    </w:lvl>
+    <w:lvl w:ilvl="6" w:tplc="04090001" w:tentative="1">
+      <w:start w:val="1"/>
+      <w:numFmt w:val="bullet"/>
+      <w:lvlText w:val=""/>
+      <w:lvlJc w:val="left"/>
+      <w:pPr>
+        <w:ind w:left="5040" w:hanging="360"/>
+      </w:pPr>
+      <w:rPr>
+        <w:rFonts w:ascii="Symbol" w:hAnsi="Symbol" w:hint="default"/>
+      </w:rPr>
+    </w:lvl>
+    <w:lvl w:ilvl="7" w:tplc="04090003" w:tentative="1">
+      <w:start w:val="1"/>
+      <w:numFmt w:val="bullet"/>
+      <w:lvlText w:val="o"/>
+      <w:lvlJc w:val="left"/>
+      <w:pPr>
+        <w:ind w:left="5760" w:hanging="360"/>
+      </w:pPr>
+      <w:rPr>
+        <w:rFonts w:ascii="Courier New" w:hAnsi="Courier New" w:cs="Courier New" w:hint="default"/>
+      </w:rPr>
+    </w:lvl>
+    <w:lvl w:ilvl="8" w:tplc="04090005" w:tentative="1">
+      <w:start w:val="1"/>
+      <w:numFmt w:val="bullet"/>
+      <w:lvlText w:val=""/>
+      <w:lvlJc w:val="left"/>
+      <w:pPr>
+        <w:ind w:left="6480" w:hanging="360"/>
+      </w:pPr>
+      <w:rPr>
+        <w:rFonts w:ascii="Wingdings" w:hAnsi="Wingdings" w:hint="default"/>
+      </w:rPr>
+    </w:lvl>
+  </w:abstractNum>
+  <w:abstractNum w:abstractNumId="6" w15:restartNumberingAfterBreak="0">
     <w:nsid w:val="5E1A44C1"/>
     <w:multiLevelType w:val="multilevel"/>
     <w:tmpl w:val="B7A24B1C"/>
@@ -3170,7 +3367,120 @@
       </w:rPr>
     </w:lvl>
   </w:abstractNum>
-  <w:abstractNum w:abstractNumId="5" w15:restartNumberingAfterBreak="0">
+  <w:abstractNum w:abstractNumId="7" w15:restartNumberingAfterBreak="0">
+    <w:nsid w:val="5F9931EE"/>
+    <w:multiLevelType w:val="hybridMultilevel"/>
+    <w:tmpl w:val="626EB194"/>
+    <w:lvl w:ilvl="0" w:tplc="04090001">
+      <w:start w:val="1"/>
+      <w:numFmt w:val="bullet"/>
+      <w:lvlText w:val=""/>
+      <w:lvlJc w:val="left"/>
+      <w:pPr>
+        <w:ind w:left="720" w:hanging="360"/>
+      </w:pPr>
+      <w:rPr>
+        <w:rFonts w:ascii="Symbol" w:hAnsi="Symbol" w:hint="default"/>
+      </w:rPr>
+    </w:lvl>
+    <w:lvl w:ilvl="1" w:tplc="04090003" w:tentative="1">
+      <w:start w:val="1"/>
+      <w:numFmt w:val="bullet"/>
+      <w:lvlText w:val="o"/>
+      <w:lvlJc w:val="left"/>
+      <w:pPr>
+        <w:ind w:left="1440" w:hanging="360"/>
+      </w:pPr>
+      <w:rPr>
+        <w:rFonts w:ascii="Courier New" w:hAnsi="Courier New" w:cs="Courier New" w:hint="default"/>
+      </w:rPr>
+    </w:lvl>
+    <w:lvl w:ilvl="2" w:tplc="04090005" w:tentative="1">
+      <w:start w:val="1"/>
+      <w:numFmt w:val="bullet"/>
+      <w:lvlText w:val=""/>
+      <w:lvlJc w:val="left"/>
+      <w:pPr>
+        <w:ind w:left="2160" w:hanging="360"/>
+      </w:pPr>
+      <w:rPr>
+        <w:rFonts w:ascii="Wingdings" w:hAnsi="Wingdings" w:hint="default"/>
+      </w:rPr>
+    </w:lvl>
+    <w:lvl w:ilvl="3" w:tplc="04090001" w:tentative="1">
+      <w:start w:val="1"/>
+      <w:numFmt w:val="bullet"/>
+      <w:lvlText w:val=""/>
+      <w:lvlJc w:val="left"/>
+      <w:pPr>
+        <w:ind w:left="2880" w:hanging="360"/>
+      </w:pPr>
+      <w:rPr>
+        <w:rFonts w:ascii="Symbol" w:hAnsi="Symbol" w:hint="default"/>
+      </w:rPr>
+    </w:lvl>
+    <w:lvl w:ilvl="4" w:tplc="04090003" w:tentative="1">
+      <w:start w:val="1"/>
+      <w:numFmt w:val="bullet"/>
+      <w:lvlText w:val="o"/>
+      <w:lvlJc w:val="left"/>
+      <w:pPr>
+        <w:ind w:left="3600" w:hanging="360"/>
+      </w:pPr>
+      <w:rPr>
+        <w:rFonts w:ascii="Courier New" w:hAnsi="Courier New" w:cs="Courier New" w:hint="default"/>
+      </w:rPr>
+    </w:lvl>
+    <w:lvl w:ilvl="5" w:tplc="04090005" w:tentative="1">
+      <w:start w:val="1"/>
+      <w:numFmt w:val="bullet"/>
+      <w:lvlText w:val=""/>
+      <w:lvlJc w:val="left"/>
+      <w:pPr>
+        <w:ind w:left="4320" w:hanging="360"/>
+      </w:pPr>
+      <w:rPr>
+        <w:rFonts w:ascii="Wingdings" w:hAnsi="Wingdings" w:hint="default"/>
+      </w:rPr>
+    </w:lvl>
+    <w:lvl w:ilvl="6" w:tplc="04090001" w:tentative="1">
+      <w:start w:val="1"/>
+      <w:numFmt w:val="bullet"/>
+      <w:lvlText w:val=""/>
+      <w:lvlJc w:val="left"/>
+      <w:pPr>
+        <w:ind w:left="5040" w:hanging="360"/>
+      </w:pPr>
+      <w:rPr>
+        <w:rFonts w:ascii="Symbol" w:hAnsi="Symbol" w:hint="default"/>
+      </w:rPr>
+    </w:lvl>
+    <w:lvl w:ilvl="7" w:tplc="04090003" w:tentative="1">
+      <w:start w:val="1"/>
+      <w:numFmt w:val="bullet"/>
+      <w:lvlText w:val="o"/>
+      <w:lvlJc w:val="left"/>
+      <w:pPr>
+        <w:ind w:left="5760" w:hanging="360"/>
+      </w:pPr>
+      <w:rPr>
+        <w:rFonts w:ascii="Courier New" w:hAnsi="Courier New" w:cs="Courier New" w:hint="default"/>
+      </w:rPr>
+    </w:lvl>
+    <w:lvl w:ilvl="8" w:tplc="04090005" w:tentative="1">
+      <w:start w:val="1"/>
+      <w:numFmt w:val="bullet"/>
+      <w:lvlText w:val=""/>
+      <w:lvlJc w:val="left"/>
+      <w:pPr>
+        <w:ind w:left="6480" w:hanging="360"/>
+      </w:pPr>
+      <w:rPr>
+        <w:rFonts w:ascii="Wingdings" w:hAnsi="Wingdings" w:hint="default"/>
+      </w:rPr>
+    </w:lvl>
+  </w:abstractNum>
+  <w:abstractNum w:abstractNumId="8" w15:restartNumberingAfterBreak="0">
     <w:nsid w:val="7E7511A0"/>
     <w:multiLevelType w:val="multilevel"/>
     <w:tmpl w:val="9AB8FC26"/>
@@ -3272,15 +3582,24 @@
     <w:abstractNumId w:val="0"/>
   </w:num>
   <w:num w:numId="3" w16cid:durableId="21176858">
-    <w:abstractNumId w:val="4"/>
+    <w:abstractNumId w:val="6"/>
   </w:num>
   <w:num w:numId="4" w16cid:durableId="875118422">
-    <w:abstractNumId w:val="3"/>
+    <w:abstractNumId w:val="4"/>
   </w:num>
   <w:num w:numId="5" w16cid:durableId="2089883889">
     <w:abstractNumId w:val="2"/>
   </w:num>
   <w:num w:numId="6" w16cid:durableId="235825669">
+    <w:abstractNumId w:val="8"/>
+  </w:num>
+  <w:num w:numId="7" w16cid:durableId="584997161">
+    <w:abstractNumId w:val="3"/>
+  </w:num>
+  <w:num w:numId="8" w16cid:durableId="481970346">
+    <w:abstractNumId w:val="7"/>
+  </w:num>
+  <w:num w:numId="9" w16cid:durableId="419454276">
     <w:abstractNumId w:val="5"/>
   </w:num>
 </w:numbering>

</xml_diff>

<commit_message>
Additions to results summary document
</commit_message>
<xml_diff>
--- a/docassemble/MaineSNAPEstimatorDemo/data/templates/snap-summary.docx
+++ b/docassemble/MaineSNAPEstimatorDemo/data/templates/snap-summary.docx
@@ -120,31 +120,7 @@
                 <w:sz w:val="22"/>
                 <w:szCs w:val="22"/>
               </w:rPr>
-              <w:t xml:space="preserve">{%p if </w:t>
-            </w:r>
-            <w:proofErr w:type="spellStart"/>
-            <w:r>
-              <w:rPr>
-                <w:rFonts w:asciiTheme="minorHAnsi" w:eastAsiaTheme="minorEastAsia" w:hAnsiTheme="minorHAnsi" w:cstheme="minorBidi"/>
-                <w:b w:val="0"/>
-                <w:bCs w:val="0"/>
-                <w:color w:val="auto"/>
-                <w:sz w:val="22"/>
-                <w:szCs w:val="22"/>
-              </w:rPr>
-              <w:t>HHSize</w:t>
-            </w:r>
-            <w:proofErr w:type="spellEnd"/>
-            <w:r>
-              <w:rPr>
-                <w:rFonts w:asciiTheme="minorHAnsi" w:eastAsiaTheme="minorEastAsia" w:hAnsiTheme="minorHAnsi" w:cstheme="minorBidi"/>
-                <w:b w:val="0"/>
-                <w:bCs w:val="0"/>
-                <w:color w:val="auto"/>
-                <w:sz w:val="22"/>
-                <w:szCs w:val="22"/>
-              </w:rPr>
-              <w:t xml:space="preserve"> &gt; 0 %}</w:t>
+              <w:t>{%p if HHSize &gt; 0 %}</w:t>
             </w:r>
           </w:p>
           <w:p>
@@ -173,31 +149,7 @@
                 <w:sz w:val="22"/>
                 <w:szCs w:val="22"/>
               </w:rPr>
-              <w:t xml:space="preserve">Number of people in your household is {{ </w:t>
-            </w:r>
-            <w:proofErr w:type="spellStart"/>
-            <w:r>
-              <w:rPr>
-                <w:rFonts w:asciiTheme="minorHAnsi" w:eastAsiaTheme="minorEastAsia" w:hAnsiTheme="minorHAnsi" w:cstheme="minorBidi"/>
-                <w:b w:val="0"/>
-                <w:bCs w:val="0"/>
-                <w:color w:val="auto"/>
-                <w:sz w:val="22"/>
-                <w:szCs w:val="22"/>
-              </w:rPr>
-              <w:t>HHSize</w:t>
-            </w:r>
-            <w:proofErr w:type="spellEnd"/>
-            <w:r>
-              <w:rPr>
-                <w:rFonts w:asciiTheme="minorHAnsi" w:eastAsiaTheme="minorEastAsia" w:hAnsiTheme="minorHAnsi" w:cstheme="minorBidi"/>
-                <w:b w:val="0"/>
-                <w:bCs w:val="0"/>
-                <w:color w:val="auto"/>
-                <w:sz w:val="22"/>
-                <w:szCs w:val="22"/>
-              </w:rPr>
-              <w:t xml:space="preserve"> }} person(s)</w:t>
+              <w:t>Number of people in your household is {{ HHSize }} person(s)</w:t>
             </w:r>
           </w:p>
           <w:p>
@@ -276,31 +228,7 @@
                 <w:sz w:val="22"/>
                 <w:szCs w:val="22"/>
               </w:rPr>
-              <w:t>Your monthly unearned income is ${{ (GMUI)|</w:t>
-            </w:r>
-            <w:proofErr w:type="spellStart"/>
-            <w:r>
-              <w:rPr>
-                <w:rFonts w:asciiTheme="minorHAnsi" w:eastAsiaTheme="minorEastAsia" w:hAnsiTheme="minorHAnsi" w:cstheme="minorBidi"/>
-                <w:b w:val="0"/>
-                <w:bCs w:val="0"/>
-                <w:color w:val="auto"/>
-                <w:sz w:val="22"/>
-                <w:szCs w:val="22"/>
-              </w:rPr>
-              <w:t>round|int</w:t>
-            </w:r>
-            <w:proofErr w:type="spellEnd"/>
-            <w:r>
-              <w:rPr>
-                <w:rFonts w:asciiTheme="minorHAnsi" w:eastAsiaTheme="minorEastAsia" w:hAnsiTheme="minorHAnsi" w:cstheme="minorBidi"/>
-                <w:b w:val="0"/>
-                <w:bCs w:val="0"/>
-                <w:color w:val="auto"/>
-                <w:sz w:val="22"/>
-                <w:szCs w:val="22"/>
-              </w:rPr>
-              <w:t xml:space="preserve"> }} </w:t>
+              <w:t xml:space="preserve">Your monthly unearned income is ${{ (GMUI)|round|int }} </w:t>
             </w:r>
           </w:p>
           <w:p>
@@ -379,31 +307,7 @@
                 <w:sz w:val="22"/>
                 <w:szCs w:val="22"/>
               </w:rPr>
-              <w:t>Your monthly earned income from work is ${{ (GMEI)|</w:t>
-            </w:r>
-            <w:proofErr w:type="spellStart"/>
-            <w:r>
-              <w:rPr>
-                <w:rFonts w:asciiTheme="minorHAnsi" w:eastAsiaTheme="minorEastAsia" w:hAnsiTheme="minorHAnsi" w:cstheme="minorBidi"/>
-                <w:b w:val="0"/>
-                <w:bCs w:val="0"/>
-                <w:color w:val="auto"/>
-                <w:sz w:val="22"/>
-                <w:szCs w:val="22"/>
-              </w:rPr>
-              <w:t>round|int</w:t>
-            </w:r>
-            <w:proofErr w:type="spellEnd"/>
-            <w:r>
-              <w:rPr>
-                <w:rFonts w:asciiTheme="minorHAnsi" w:eastAsiaTheme="minorEastAsia" w:hAnsiTheme="minorHAnsi" w:cstheme="minorBidi"/>
-                <w:b w:val="0"/>
-                <w:bCs w:val="0"/>
-                <w:color w:val="auto"/>
-                <w:sz w:val="22"/>
-                <w:szCs w:val="22"/>
-              </w:rPr>
-              <w:t xml:space="preserve"> }}</w:t>
+              <w:t>Your monthly earned income from work is ${{ (GMEI)|round|int }}</w:t>
             </w:r>
           </w:p>
           <w:p>
@@ -453,31 +357,7 @@
                 <w:sz w:val="22"/>
                 <w:szCs w:val="22"/>
               </w:rPr>
-              <w:t xml:space="preserve">{%p if </w:t>
-            </w:r>
-            <w:proofErr w:type="spellStart"/>
-            <w:r>
-              <w:rPr>
-                <w:rFonts w:asciiTheme="minorHAnsi" w:eastAsiaTheme="minorEastAsia" w:hAnsiTheme="minorHAnsi" w:cstheme="minorBidi"/>
-                <w:b w:val="0"/>
-                <w:bCs w:val="0"/>
-                <w:color w:val="auto"/>
-                <w:sz w:val="22"/>
-                <w:szCs w:val="22"/>
-              </w:rPr>
-              <w:t>ChildSupport</w:t>
-            </w:r>
-            <w:proofErr w:type="spellEnd"/>
-            <w:r>
-              <w:rPr>
-                <w:rFonts w:asciiTheme="minorHAnsi" w:eastAsiaTheme="minorEastAsia" w:hAnsiTheme="minorHAnsi" w:cstheme="minorBidi"/>
-                <w:b w:val="0"/>
-                <w:bCs w:val="0"/>
-                <w:color w:val="auto"/>
-                <w:sz w:val="22"/>
-                <w:szCs w:val="22"/>
-              </w:rPr>
-              <w:t xml:space="preserve"> &gt; 0 %}</w:t>
+              <w:t>{%p if ChildSupport &gt; 0 %}</w:t>
             </w:r>
           </w:p>
           <w:p>
@@ -506,55 +386,7 @@
                 <w:sz w:val="22"/>
                 <w:szCs w:val="22"/>
               </w:rPr>
-              <w:t>Monthly child support you pay is ${{ (</w:t>
-            </w:r>
-            <w:proofErr w:type="spellStart"/>
-            <w:r>
-              <w:rPr>
-                <w:rFonts w:asciiTheme="minorHAnsi" w:eastAsiaTheme="minorEastAsia" w:hAnsiTheme="minorHAnsi" w:cstheme="minorBidi"/>
-                <w:b w:val="0"/>
-                <w:bCs w:val="0"/>
-                <w:color w:val="auto"/>
-                <w:sz w:val="22"/>
-                <w:szCs w:val="22"/>
-              </w:rPr>
-              <w:t>ChildSupport</w:t>
-            </w:r>
-            <w:proofErr w:type="spellEnd"/>
-            <w:r>
-              <w:rPr>
-                <w:rFonts w:asciiTheme="minorHAnsi" w:eastAsiaTheme="minorEastAsia" w:hAnsiTheme="minorHAnsi" w:cstheme="minorBidi"/>
-                <w:b w:val="0"/>
-                <w:bCs w:val="0"/>
-                <w:color w:val="auto"/>
-                <w:sz w:val="22"/>
-                <w:szCs w:val="22"/>
-              </w:rPr>
-              <w:t>)|</w:t>
-            </w:r>
-            <w:proofErr w:type="spellStart"/>
-            <w:r>
-              <w:rPr>
-                <w:rFonts w:asciiTheme="minorHAnsi" w:eastAsiaTheme="minorEastAsia" w:hAnsiTheme="minorHAnsi" w:cstheme="minorBidi"/>
-                <w:b w:val="0"/>
-                <w:bCs w:val="0"/>
-                <w:color w:val="auto"/>
-                <w:sz w:val="22"/>
-                <w:szCs w:val="22"/>
-              </w:rPr>
-              <w:t>round|int</w:t>
-            </w:r>
-            <w:proofErr w:type="spellEnd"/>
-            <w:r>
-              <w:rPr>
-                <w:rFonts w:asciiTheme="minorHAnsi" w:eastAsiaTheme="minorEastAsia" w:hAnsiTheme="minorHAnsi" w:cstheme="minorBidi"/>
-                <w:b w:val="0"/>
-                <w:bCs w:val="0"/>
-                <w:color w:val="auto"/>
-                <w:sz w:val="22"/>
-                <w:szCs w:val="22"/>
-              </w:rPr>
-              <w:t xml:space="preserve"> }}</w:t>
+              <w:t>Monthly child support you pay is ${{ (ChildSupport)|round|int }}</w:t>
             </w:r>
           </w:p>
           <w:p>
@@ -604,31 +436,7 @@
                 <w:sz w:val="22"/>
                 <w:szCs w:val="22"/>
               </w:rPr>
-              <w:t xml:space="preserve">{%p if </w:t>
-            </w:r>
-            <w:proofErr w:type="spellStart"/>
-            <w:r>
-              <w:rPr>
-                <w:rFonts w:asciiTheme="minorHAnsi" w:eastAsiaTheme="minorEastAsia" w:hAnsiTheme="minorHAnsi" w:cstheme="minorBidi"/>
-                <w:b w:val="0"/>
-                <w:bCs w:val="0"/>
-                <w:color w:val="auto"/>
-                <w:sz w:val="22"/>
-                <w:szCs w:val="22"/>
-              </w:rPr>
-              <w:t>TotShelterDed</w:t>
-            </w:r>
-            <w:proofErr w:type="spellEnd"/>
-            <w:r>
-              <w:rPr>
-                <w:rFonts w:asciiTheme="minorHAnsi" w:eastAsiaTheme="minorEastAsia" w:hAnsiTheme="minorHAnsi" w:cstheme="minorBidi"/>
-                <w:b w:val="0"/>
-                <w:bCs w:val="0"/>
-                <w:color w:val="auto"/>
-                <w:sz w:val="22"/>
-                <w:szCs w:val="22"/>
-              </w:rPr>
-              <w:t xml:space="preserve"> &gt; 0 %}</w:t>
+              <w:t>{%p if TotShelterDed &gt; 0 %}</w:t>
             </w:r>
           </w:p>
           <w:p>
@@ -657,55 +465,7 @@
                 <w:sz w:val="22"/>
                 <w:szCs w:val="22"/>
               </w:rPr>
-              <w:t>Your rent or home ownership costs are ${{ (</w:t>
-            </w:r>
-            <w:proofErr w:type="spellStart"/>
-            <w:r>
-              <w:rPr>
-                <w:rFonts w:asciiTheme="minorHAnsi" w:eastAsiaTheme="minorEastAsia" w:hAnsiTheme="minorHAnsi" w:cstheme="minorBidi"/>
-                <w:b w:val="0"/>
-                <w:bCs w:val="0"/>
-                <w:color w:val="auto"/>
-                <w:sz w:val="22"/>
-                <w:szCs w:val="22"/>
-              </w:rPr>
-              <w:t>TotShelterDed</w:t>
-            </w:r>
-            <w:proofErr w:type="spellEnd"/>
-            <w:r>
-              <w:rPr>
-                <w:rFonts w:asciiTheme="minorHAnsi" w:eastAsiaTheme="minorEastAsia" w:hAnsiTheme="minorHAnsi" w:cstheme="minorBidi"/>
-                <w:b w:val="0"/>
-                <w:bCs w:val="0"/>
-                <w:color w:val="auto"/>
-                <w:sz w:val="22"/>
-                <w:szCs w:val="22"/>
-              </w:rPr>
-              <w:t>)|</w:t>
-            </w:r>
-            <w:proofErr w:type="spellStart"/>
-            <w:r>
-              <w:rPr>
-                <w:rFonts w:asciiTheme="minorHAnsi" w:eastAsiaTheme="minorEastAsia" w:hAnsiTheme="minorHAnsi" w:cstheme="minorBidi"/>
-                <w:b w:val="0"/>
-                <w:bCs w:val="0"/>
-                <w:color w:val="auto"/>
-                <w:sz w:val="22"/>
-                <w:szCs w:val="22"/>
-              </w:rPr>
-              <w:t>round|int</w:t>
-            </w:r>
-            <w:proofErr w:type="spellEnd"/>
-            <w:r>
-              <w:rPr>
-                <w:rFonts w:asciiTheme="minorHAnsi" w:eastAsiaTheme="minorEastAsia" w:hAnsiTheme="minorHAnsi" w:cstheme="minorBidi"/>
-                <w:b w:val="0"/>
-                <w:bCs w:val="0"/>
-                <w:color w:val="auto"/>
-                <w:sz w:val="22"/>
-                <w:szCs w:val="22"/>
-              </w:rPr>
-              <w:t xml:space="preserve"> }} </w:t>
+              <w:t xml:space="preserve">Your rent or home ownership costs are ${{ (TotShelterDed)|round|int }} </w:t>
             </w:r>
           </w:p>
           <w:p>
@@ -755,31 +515,7 @@
                 <w:sz w:val="22"/>
                 <w:szCs w:val="22"/>
               </w:rPr>
-              <w:t xml:space="preserve">{%p if </w:t>
-            </w:r>
-            <w:proofErr w:type="spellStart"/>
-            <w:r>
-              <w:rPr>
-                <w:rFonts w:asciiTheme="minorHAnsi" w:eastAsiaTheme="minorEastAsia" w:hAnsiTheme="minorHAnsi" w:cstheme="minorBidi"/>
-                <w:b w:val="0"/>
-                <w:bCs w:val="0"/>
-                <w:color w:val="auto"/>
-                <w:sz w:val="22"/>
-                <w:szCs w:val="22"/>
-              </w:rPr>
-              <w:t>DepCareDed</w:t>
-            </w:r>
-            <w:proofErr w:type="spellEnd"/>
-            <w:r>
-              <w:rPr>
-                <w:rFonts w:asciiTheme="minorHAnsi" w:eastAsiaTheme="minorEastAsia" w:hAnsiTheme="minorHAnsi" w:cstheme="minorBidi"/>
-                <w:b w:val="0"/>
-                <w:bCs w:val="0"/>
-                <w:color w:val="auto"/>
-                <w:sz w:val="22"/>
-                <w:szCs w:val="22"/>
-              </w:rPr>
-              <w:t xml:space="preserve"> &gt; 0 %}</w:t>
+              <w:t>{%p if DepCareDed &gt; 0 %}</w:t>
             </w:r>
           </w:p>
           <w:p>
@@ -808,55 +544,7 @@
                 <w:sz w:val="22"/>
                 <w:szCs w:val="22"/>
               </w:rPr>
-              <w:t>Your monthly child care costs are ${{ (</w:t>
-            </w:r>
-            <w:proofErr w:type="spellStart"/>
-            <w:r>
-              <w:rPr>
-                <w:rFonts w:asciiTheme="minorHAnsi" w:eastAsiaTheme="minorEastAsia" w:hAnsiTheme="minorHAnsi" w:cstheme="minorBidi"/>
-                <w:b w:val="0"/>
-                <w:bCs w:val="0"/>
-                <w:color w:val="auto"/>
-                <w:sz w:val="22"/>
-                <w:szCs w:val="22"/>
-              </w:rPr>
-              <w:t>DepCareDed</w:t>
-            </w:r>
-            <w:proofErr w:type="spellEnd"/>
-            <w:r>
-              <w:rPr>
-                <w:rFonts w:asciiTheme="minorHAnsi" w:eastAsiaTheme="minorEastAsia" w:hAnsiTheme="minorHAnsi" w:cstheme="minorBidi"/>
-                <w:b w:val="0"/>
-                <w:bCs w:val="0"/>
-                <w:color w:val="auto"/>
-                <w:sz w:val="22"/>
-                <w:szCs w:val="22"/>
-              </w:rPr>
-              <w:t>)|</w:t>
-            </w:r>
-            <w:proofErr w:type="spellStart"/>
-            <w:r>
-              <w:rPr>
-                <w:rFonts w:asciiTheme="minorHAnsi" w:eastAsiaTheme="minorEastAsia" w:hAnsiTheme="minorHAnsi" w:cstheme="minorBidi"/>
-                <w:b w:val="0"/>
-                <w:bCs w:val="0"/>
-                <w:color w:val="auto"/>
-                <w:sz w:val="22"/>
-                <w:szCs w:val="22"/>
-              </w:rPr>
-              <w:t>round|int</w:t>
-            </w:r>
-            <w:proofErr w:type="spellEnd"/>
-            <w:r>
-              <w:rPr>
-                <w:rFonts w:asciiTheme="minorHAnsi" w:eastAsiaTheme="minorEastAsia" w:hAnsiTheme="minorHAnsi" w:cstheme="minorBidi"/>
-                <w:b w:val="0"/>
-                <w:bCs w:val="0"/>
-                <w:color w:val="auto"/>
-                <w:sz w:val="22"/>
-                <w:szCs w:val="22"/>
-              </w:rPr>
-              <w:t xml:space="preserve"> }}</w:t>
+              <w:t>Your monthly child care costs are ${{ (DepCareDed)|round|int }}</w:t>
             </w:r>
           </w:p>
           <w:p>
@@ -906,31 +594,7 @@
                 <w:sz w:val="22"/>
                 <w:szCs w:val="22"/>
               </w:rPr>
-              <w:t xml:space="preserve">{%p if </w:t>
-            </w:r>
-            <w:proofErr w:type="spellStart"/>
-            <w:r>
-              <w:rPr>
-                <w:rFonts w:asciiTheme="minorHAnsi" w:eastAsiaTheme="minorEastAsia" w:hAnsiTheme="minorHAnsi" w:cstheme="minorBidi"/>
-                <w:b w:val="0"/>
-                <w:bCs w:val="0"/>
-                <w:color w:val="auto"/>
-                <w:sz w:val="22"/>
-                <w:szCs w:val="22"/>
-              </w:rPr>
-              <w:t>isHomeless</w:t>
-            </w:r>
-            <w:proofErr w:type="spellEnd"/>
-            <w:r>
-              <w:rPr>
-                <w:rFonts w:asciiTheme="minorHAnsi" w:eastAsiaTheme="minorEastAsia" w:hAnsiTheme="minorHAnsi" w:cstheme="minorBidi"/>
-                <w:b w:val="0"/>
-                <w:bCs w:val="0"/>
-                <w:color w:val="auto"/>
-                <w:sz w:val="22"/>
-                <w:szCs w:val="22"/>
-              </w:rPr>
-              <w:t xml:space="preserve"> == “Yes” %}</w:t>
+              <w:t>{%p if isHomeless == “Yes” %}</w:t>
             </w:r>
           </w:p>
           <w:p>
@@ -1009,31 +673,7 @@
                 <w:sz w:val="22"/>
                 <w:szCs w:val="22"/>
               </w:rPr>
-              <w:t xml:space="preserve">{%p if </w:t>
-            </w:r>
-            <w:proofErr w:type="spellStart"/>
-            <w:r>
-              <w:rPr>
-                <w:rFonts w:asciiTheme="minorHAnsi" w:eastAsiaTheme="minorEastAsia" w:hAnsiTheme="minorHAnsi" w:cstheme="minorBidi"/>
-                <w:b w:val="0"/>
-                <w:bCs w:val="0"/>
-                <w:color w:val="auto"/>
-                <w:sz w:val="22"/>
-                <w:szCs w:val="22"/>
-              </w:rPr>
-              <w:t>paysAC</w:t>
-            </w:r>
-            <w:proofErr w:type="spellEnd"/>
-            <w:r>
-              <w:rPr>
-                <w:rFonts w:asciiTheme="minorHAnsi" w:eastAsiaTheme="minorEastAsia" w:hAnsiTheme="minorHAnsi" w:cstheme="minorBidi"/>
-                <w:b w:val="0"/>
-                <w:bCs w:val="0"/>
-                <w:color w:val="auto"/>
-                <w:sz w:val="22"/>
-                <w:szCs w:val="22"/>
-              </w:rPr>
-              <w:t>== “No” %}</w:t>
+              <w:t>{%p if paysAC== “No” %}</w:t>
             </w:r>
           </w:p>
           <w:p>
@@ -1108,31 +748,7 @@
                 <w:sz w:val="22"/>
                 <w:szCs w:val="22"/>
               </w:rPr>
-              <w:t xml:space="preserve">{%p if </w:t>
-            </w:r>
-            <w:proofErr w:type="spellStart"/>
-            <w:r>
-              <w:rPr>
-                <w:rFonts w:asciiTheme="minorHAnsi" w:eastAsiaTheme="minorEastAsia" w:hAnsiTheme="minorHAnsi" w:cstheme="minorBidi"/>
-                <w:b w:val="0"/>
-                <w:bCs w:val="0"/>
-                <w:color w:val="auto"/>
-                <w:sz w:val="22"/>
-                <w:szCs w:val="22"/>
-              </w:rPr>
-              <w:t>paysAC</w:t>
-            </w:r>
-            <w:proofErr w:type="spellEnd"/>
-            <w:r>
-              <w:rPr>
-                <w:rFonts w:asciiTheme="minorHAnsi" w:eastAsiaTheme="minorEastAsia" w:hAnsiTheme="minorHAnsi" w:cstheme="minorBidi"/>
-                <w:b w:val="0"/>
-                <w:bCs w:val="0"/>
-                <w:color w:val="auto"/>
-                <w:sz w:val="22"/>
-                <w:szCs w:val="22"/>
-              </w:rPr>
-              <w:t>== “Yes” %}</w:t>
+              <w:t>{%p if paysAC== “Yes” %}</w:t>
             </w:r>
           </w:p>
           <w:p>
@@ -1211,31 +827,7 @@
                 <w:sz w:val="22"/>
                 <w:szCs w:val="22"/>
               </w:rPr>
-              <w:t xml:space="preserve">{%p if </w:t>
-            </w:r>
-            <w:proofErr w:type="spellStart"/>
-            <w:r>
-              <w:rPr>
-                <w:rFonts w:asciiTheme="minorHAnsi" w:eastAsiaTheme="minorEastAsia" w:hAnsiTheme="minorHAnsi" w:cstheme="minorBidi"/>
-                <w:b w:val="0"/>
-                <w:bCs w:val="0"/>
-                <w:color w:val="auto"/>
-                <w:sz w:val="22"/>
-                <w:szCs w:val="22"/>
-              </w:rPr>
-              <w:t>MedDed</w:t>
-            </w:r>
-            <w:proofErr w:type="spellEnd"/>
-            <w:r>
-              <w:rPr>
-                <w:rFonts w:asciiTheme="minorHAnsi" w:eastAsiaTheme="minorEastAsia" w:hAnsiTheme="minorHAnsi" w:cstheme="minorBidi"/>
-                <w:b w:val="0"/>
-                <w:bCs w:val="0"/>
-                <w:color w:val="auto"/>
-                <w:sz w:val="22"/>
-                <w:szCs w:val="22"/>
-              </w:rPr>
-              <w:t xml:space="preserve"> &gt; 0 %}</w:t>
+              <w:t>{%p if MedDed &gt; 0 %}</w:t>
             </w:r>
           </w:p>
           <w:p>
@@ -1264,55 +856,7 @@
                 <w:sz w:val="22"/>
                 <w:szCs w:val="22"/>
               </w:rPr>
-              <w:t>Your monthly medical expenses are ${{ (</w:t>
-            </w:r>
-            <w:proofErr w:type="spellStart"/>
-            <w:r>
-              <w:rPr>
-                <w:rFonts w:asciiTheme="minorHAnsi" w:eastAsiaTheme="minorEastAsia" w:hAnsiTheme="minorHAnsi" w:cstheme="minorBidi"/>
-                <w:b w:val="0"/>
-                <w:bCs w:val="0"/>
-                <w:color w:val="auto"/>
-                <w:sz w:val="22"/>
-                <w:szCs w:val="22"/>
-              </w:rPr>
-              <w:t>MedDed</w:t>
-            </w:r>
-            <w:proofErr w:type="spellEnd"/>
-            <w:r>
-              <w:rPr>
-                <w:rFonts w:asciiTheme="minorHAnsi" w:eastAsiaTheme="minorEastAsia" w:hAnsiTheme="minorHAnsi" w:cstheme="minorBidi"/>
-                <w:b w:val="0"/>
-                <w:bCs w:val="0"/>
-                <w:color w:val="auto"/>
-                <w:sz w:val="22"/>
-                <w:szCs w:val="22"/>
-              </w:rPr>
-              <w:t>)|</w:t>
-            </w:r>
-            <w:proofErr w:type="spellStart"/>
-            <w:r>
-              <w:rPr>
-                <w:rFonts w:asciiTheme="minorHAnsi" w:eastAsiaTheme="minorEastAsia" w:hAnsiTheme="minorHAnsi" w:cstheme="minorBidi"/>
-                <w:b w:val="0"/>
-                <w:bCs w:val="0"/>
-                <w:color w:val="auto"/>
-                <w:sz w:val="22"/>
-                <w:szCs w:val="22"/>
-              </w:rPr>
-              <w:t>round|int</w:t>
-            </w:r>
-            <w:proofErr w:type="spellEnd"/>
-            <w:r>
-              <w:rPr>
-                <w:rFonts w:asciiTheme="minorHAnsi" w:eastAsiaTheme="minorEastAsia" w:hAnsiTheme="minorHAnsi" w:cstheme="minorBidi"/>
-                <w:b w:val="0"/>
-                <w:bCs w:val="0"/>
-                <w:color w:val="auto"/>
-                <w:sz w:val="22"/>
-                <w:szCs w:val="22"/>
-              </w:rPr>
-              <w:t xml:space="preserve"> }}</w:t>
+              <w:t>Your monthly medical expenses are ${{ (MedDed)|round|int }}</w:t>
             </w:r>
           </w:p>
           <w:p>
@@ -1362,31 +906,7 @@
                 <w:sz w:val="22"/>
                 <w:szCs w:val="22"/>
               </w:rPr>
-              <w:t xml:space="preserve">{%p if </w:t>
-            </w:r>
-            <w:proofErr w:type="spellStart"/>
-            <w:r>
-              <w:rPr>
-                <w:rFonts w:asciiTheme="minorHAnsi" w:eastAsiaTheme="minorEastAsia" w:hAnsiTheme="minorHAnsi" w:cstheme="minorBidi"/>
-                <w:b w:val="0"/>
-                <w:bCs w:val="0"/>
-                <w:color w:val="auto"/>
-                <w:sz w:val="22"/>
-                <w:szCs w:val="22"/>
-              </w:rPr>
-              <w:t>ElderlyOrDisabled</w:t>
-            </w:r>
-            <w:proofErr w:type="spellEnd"/>
-            <w:r>
-              <w:rPr>
-                <w:rFonts w:asciiTheme="minorHAnsi" w:eastAsiaTheme="minorEastAsia" w:hAnsiTheme="minorHAnsi" w:cstheme="minorBidi"/>
-                <w:b w:val="0"/>
-                <w:bCs w:val="0"/>
-                <w:color w:val="auto"/>
-                <w:sz w:val="22"/>
-                <w:szCs w:val="22"/>
-              </w:rPr>
-              <w:t xml:space="preserve">  == “Yes” %}</w:t>
+              <w:t>{%p if ElderlyOrDisabled  == “Yes” %}</w:t>
             </w:r>
           </w:p>
           <w:p>
@@ -1465,21 +985,8 @@
                 <w:sz w:val="22"/>
                 <w:szCs w:val="22"/>
               </w:rPr>
-              <w:t xml:space="preserve">{%p if </w:t>
-            </w:r>
-            <w:proofErr w:type="spellStart"/>
-            <w:r>
-              <w:rPr>
-                <w:rFonts w:asciiTheme="minorHAnsi" w:eastAsiaTheme="minorEastAsia" w:hAnsiTheme="minorHAnsi" w:cstheme="minorBidi"/>
-                <w:b w:val="0"/>
-                <w:bCs w:val="0"/>
-                <w:color w:val="auto"/>
-                <w:sz w:val="22"/>
-                <w:szCs w:val="22"/>
-              </w:rPr>
-              <w:t>FinalResult</w:t>
-            </w:r>
-            <w:proofErr w:type="spellEnd"/>
+              <w:t>{%p if FinalResult</w:t>
+            </w:r>
             <w:r>
               <w:rPr>
                 <w:rFonts w:asciiTheme="minorHAnsi" w:eastAsiaTheme="minorEastAsia" w:hAnsiTheme="minorHAnsi" w:cstheme="minorBidi"/>
@@ -1523,51 +1030,7 @@
                 <w:sz w:val="22"/>
                 <w:szCs w:val="22"/>
               </w:rPr>
-              <w:t>Based on this information, you may be eligible for monthly SNAP benefits of ${{ (</w:t>
-            </w:r>
-            <w:proofErr w:type="spellStart"/>
-            <w:r>
-              <w:rPr>
-                <w:rFonts w:asciiTheme="minorHAnsi" w:eastAsiaTheme="minorEastAsia" w:hAnsiTheme="minorHAnsi" w:cstheme="minorBidi"/>
-                <w:bCs w:val="0"/>
-                <w:color w:val="auto"/>
-                <w:sz w:val="22"/>
-                <w:szCs w:val="22"/>
-              </w:rPr>
-              <w:t>FinalResult</w:t>
-            </w:r>
-            <w:proofErr w:type="spellEnd"/>
-            <w:r>
-              <w:rPr>
-                <w:rFonts w:asciiTheme="minorHAnsi" w:eastAsiaTheme="minorEastAsia" w:hAnsiTheme="minorHAnsi" w:cstheme="minorBidi"/>
-                <w:bCs w:val="0"/>
-                <w:color w:val="auto"/>
-                <w:sz w:val="22"/>
-                <w:szCs w:val="22"/>
-              </w:rPr>
-              <w:t>)|</w:t>
-            </w:r>
-            <w:proofErr w:type="spellStart"/>
-            <w:r>
-              <w:rPr>
-                <w:rFonts w:asciiTheme="minorHAnsi" w:eastAsiaTheme="minorEastAsia" w:hAnsiTheme="minorHAnsi" w:cstheme="minorBidi"/>
-                <w:bCs w:val="0"/>
-                <w:color w:val="auto"/>
-                <w:sz w:val="22"/>
-                <w:szCs w:val="22"/>
-              </w:rPr>
-              <w:t>round|int</w:t>
-            </w:r>
-            <w:proofErr w:type="spellEnd"/>
-            <w:r>
-              <w:rPr>
-                <w:rFonts w:asciiTheme="minorHAnsi" w:eastAsiaTheme="minorEastAsia" w:hAnsiTheme="minorHAnsi" w:cstheme="minorBidi"/>
-                <w:bCs w:val="0"/>
-                <w:color w:val="auto"/>
-                <w:sz w:val="22"/>
-                <w:szCs w:val="22"/>
-              </w:rPr>
-              <w:t xml:space="preserve"> }}/month.</w:t>
+              <w:t>Based on this information, you may be eligible for monthly SNAP benefits of ${{ (FinalResult)|round|int }}/month.</w:t>
             </w:r>
             <w:r>
               <w:rPr>
@@ -1915,10 +1378,7 @@
         </w:r>
       </w:hyperlink>
       <w:r>
-        <w:t xml:space="preserve"> and apply in person.</w:t>
-      </w:r>
-      <w:r>
-        <w:t xml:space="preserve"> </w:t>
+        <w:t xml:space="preserve"> and apply in person. </w:t>
       </w:r>
     </w:p>
     <w:p>
@@ -1945,10 +1405,7 @@
         </w:r>
       </w:hyperlink>
       <w:r>
-        <w:t xml:space="preserve"> and apply</w:t>
-      </w:r>
-      <w:r>
-        <w:t xml:space="preserve"> over the phone.</w:t>
+        <w:t xml:space="preserve"> and apply over the phone.</w:t>
       </w:r>
     </w:p>
     <w:p>
@@ -1985,10 +1442,7 @@
         </w:numPr>
       </w:pPr>
       <w:r>
-        <w:t>If your SNAP is approved, DHHS will send you a letter that explains how much your SNAP benefits are every month</w:t>
-      </w:r>
-      <w:r>
-        <w:t xml:space="preserve"> and how to use them.</w:t>
+        <w:t>If your SNAP is approved, DHHS will send you a letter that explains how much your SNAP benefits are every month and how to use them.</w:t>
       </w:r>
     </w:p>
     <w:p>
@@ -2096,15 +1550,7 @@
         </w:numPr>
       </w:pPr>
       <w:r>
-        <w:t xml:space="preserve">Maine uses the same application for SNAP, </w:t>
-      </w:r>
-      <w:proofErr w:type="spellStart"/>
-      <w:r>
-        <w:t>MaineCare</w:t>
-      </w:r>
-      <w:proofErr w:type="spellEnd"/>
-      <w:r>
-        <w:t xml:space="preserve">, and TANF. </w:t>
+        <w:t xml:space="preserve">Maine uses the same application for SNAP, MaineCare, and TANF. </w:t>
       </w:r>
       <w:r>
         <w:t>You can</w:t>
@@ -2128,17 +1574,38 @@
         </w:numPr>
       </w:pPr>
       <w:r>
+        <w:t xml:space="preserve">SNAP Employment &amp; Training (E&amp;T) is a program that helps people getting SNAP get job training and education. </w:t>
+      </w:r>
+      <w:hyperlink r:id="rId16" w:history="1">
+        <w:r>
+          <w:rPr>
+            <w:rStyle w:val="Hyperlink"/>
+          </w:rPr>
+          <w:t>Learn more about your SNAP E&amp;T Benefits</w:t>
+        </w:r>
+      </w:hyperlink>
+      <w:r>
+        <w:t>.</w:t>
+      </w:r>
+    </w:p>
+    <w:p>
+      <w:pPr>
+        <w:pStyle w:val="ListParagraph"/>
+        <w:numPr>
+          <w:ilvl w:val="0"/>
+          <w:numId w:val="7"/>
+        </w:numPr>
+      </w:pPr>
+      <w:r>
         <w:t xml:space="preserve">DHHS and </w:t>
       </w:r>
-      <w:hyperlink r:id="rId16" w:history="1">
-        <w:proofErr w:type="spellStart"/>
+      <w:hyperlink r:id="rId17" w:history="1">
         <w:r>
           <w:rPr>
             <w:rStyle w:val="Hyperlink"/>
           </w:rPr>
           <w:t>MaineHousing</w:t>
         </w:r>
-        <w:proofErr w:type="spellEnd"/>
       </w:hyperlink>
       <w:r>
         <w:t xml:space="preserve"> have also simplified the SNAP and LIHEAP connection, so if you qualify for SNAP, it should be simpler to apply for LIHEAP</w:t>
@@ -2149,7 +1616,7 @@
       <w:r>
         <w:t xml:space="preserve"> through </w:t>
       </w:r>
-      <w:hyperlink r:id="rId17" w:history="1">
+      <w:hyperlink r:id="rId18" w:history="1">
         <w:r>
           <w:rPr>
             <w:rStyle w:val="Hyperlink"/>
@@ -2173,7 +1640,7 @@
           <w:b/>
           <w:bCs/>
         </w:rPr>
-        <w:t>Other food resources</w:t>
+        <w:t>Other resources</w:t>
       </w:r>
     </w:p>
     <w:p>
@@ -2184,7 +1651,7 @@
           <w:numId w:val="9"/>
         </w:numPr>
       </w:pPr>
-      <w:hyperlink r:id="rId18" w:history="1">
+      <w:hyperlink r:id="rId19" w:history="1">
         <w:r>
           <w:rPr>
             <w:rStyle w:val="Hyperlink"/>
@@ -2204,7 +1671,7 @@
       <w:r>
         <w:t xml:space="preserve">You can use your SNAP benefits at many </w:t>
       </w:r>
-      <w:hyperlink r:id="rId19" w:history="1">
+      <w:hyperlink r:id="rId20" w:history="1">
         <w:r>
           <w:rPr>
             <w:rStyle w:val="Hyperlink"/>
@@ -2221,7 +1688,7 @@
       <w:r>
         <w:t xml:space="preserve"> a program called </w:t>
       </w:r>
-      <w:hyperlink r:id="rId20" w:history="1">
+      <w:hyperlink r:id="rId21" w:history="1">
         <w:r>
           <w:rPr>
             <w:rStyle w:val="Hyperlink"/>
@@ -2233,9 +1700,57 @@
         <w:t xml:space="preserve"> and will help you stretch your SNAP benefits at the farmer’s market!</w:t>
       </w:r>
     </w:p>
+    <w:p>
+      <w:pPr>
+        <w:pStyle w:val="ListParagraph"/>
+        <w:numPr>
+          <w:ilvl w:val="0"/>
+          <w:numId w:val="9"/>
+        </w:numPr>
+      </w:pPr>
+      <w:bookmarkStart w:id="0" w:name="_Hlk173310137"/>
+      <w:r>
+        <w:t xml:space="preserve">Your </w:t>
+      </w:r>
+      <w:hyperlink r:id="rId22" w:history="1">
+        <w:r>
+          <w:rPr>
+            <w:rStyle w:val="Hyperlink"/>
+          </w:rPr>
+          <w:t>local CAP Agency</w:t>
+        </w:r>
+      </w:hyperlink>
+      <w:r>
+        <w:t xml:space="preserve"> may also be able to connect you with other services and support programs in your area.</w:t>
+      </w:r>
+    </w:p>
+    <w:p>
+      <w:pPr>
+        <w:pStyle w:val="ListParagraph"/>
+        <w:numPr>
+          <w:ilvl w:val="0"/>
+          <w:numId w:val="9"/>
+        </w:numPr>
+      </w:pPr>
+      <w:r>
+        <w:t xml:space="preserve">You can ask </w:t>
+      </w:r>
+      <w:hyperlink r:id="rId23" w:history="1">
+        <w:r>
+          <w:rPr>
+            <w:rStyle w:val="Hyperlink"/>
+          </w:rPr>
+          <w:t>Maine211</w:t>
+        </w:r>
+      </w:hyperlink>
+      <w:r>
+        <w:t xml:space="preserve"> about services and support in your area.</w:t>
+      </w:r>
+      <w:bookmarkEnd w:id="0"/>
+    </w:p>
     <w:sectPr>
-      <w:headerReference w:type="default" r:id="rId21"/>
-      <w:footerReference w:type="default" r:id="rId22"/>
+      <w:headerReference w:type="default" r:id="rId24"/>
+      <w:footerReference w:type="default" r:id="rId25"/>
       <w:pgSz w:w="12240" w:h="15840"/>
       <w:pgMar w:top="1440" w:right="1080" w:bottom="1440" w:left="1080" w:header="720" w:footer="720" w:gutter="0"/>
       <w:cols w:space="720"/>
@@ -2284,7 +1799,7 @@
       <mc:AlternateContent>
         <mc:Choice Requires="wps">
           <w:drawing>
-            <wp:anchor distT="0" distB="0" distL="0" distR="0" simplePos="0" relativeHeight="4" behindDoc="1" locked="0" layoutInCell="1" allowOverlap="1" wp14:anchorId="4D4DA4FD">
+            <wp:anchor distT="0" distB="0" distL="0" distR="0" simplePos="0" relativeHeight="4" behindDoc="1" locked="0" layoutInCell="1" allowOverlap="1" wp14:anchorId="53660543">
               <wp:simplePos x="0" y="0"/>
               <wp:positionH relativeFrom="column">
                 <wp:posOffset>-13335</wp:posOffset>
@@ -2337,7 +1852,7 @@
         </mc:Choice>
         <mc:Fallback>
           <w:pict>
-            <v:line w14:anchorId="15FF1A44" id="Straight Connector 1" o:spid="_x0000_s1026" style="position:absolute;z-index:-503316476;visibility:visible;mso-wrap-style:square;mso-wrap-distance-left:0;mso-wrap-distance-top:0;mso-wrap-distance-right:0;mso-wrap-distance-bottom:0;mso-position-horizontal:absolute;mso-position-horizontal-relative:text;mso-position-vertical:absolute;mso-position-vertical-relative:text" from="-1.05pt,-7.65pt" to="521.4pt,-7.55pt" o:gfxdata="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" strokecolor="#4a7ebb"/>
+            <v:line w14:anchorId="243E8384" id="Straight Connector 1" o:spid="_x0000_s1026" style="position:absolute;z-index:-503316476;visibility:visible;mso-wrap-style:square;mso-wrap-distance-left:0;mso-wrap-distance-top:0;mso-wrap-distance-right:0;mso-wrap-distance-bottom:0;mso-position-horizontal:absolute;mso-position-horizontal-relative:text;mso-position-vertical:absolute;mso-position-vertical-relative:text" from="-1.05pt,-7.65pt" to="521.4pt,-7.55pt" o:gfxdata="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" strokecolor="#4a7ebb"/>
           </w:pict>
         </mc:Fallback>
       </mc:AlternateContent>
@@ -2346,21 +1861,7 @@
       <w:rPr>
         <w:rFonts w:asciiTheme="majorHAnsi" w:eastAsiaTheme="majorEastAsia" w:hAnsiTheme="majorHAnsi" w:cstheme="majorBidi"/>
       </w:rPr>
-      <w:t>{{</w:t>
-    </w:r>
-    <w:proofErr w:type="spellStart"/>
-    <w:r>
-      <w:rPr>
-        <w:rFonts w:asciiTheme="majorHAnsi" w:eastAsiaTheme="majorEastAsia" w:hAnsiTheme="majorHAnsi" w:cstheme="majorBidi"/>
-      </w:rPr>
-      <w:t>calcDate</w:t>
-    </w:r>
-    <w:proofErr w:type="spellEnd"/>
-    <w:r>
-      <w:rPr>
-        <w:rFonts w:asciiTheme="majorHAnsi" w:eastAsiaTheme="majorEastAsia" w:hAnsiTheme="majorHAnsi" w:cstheme="majorBidi"/>
-      </w:rPr>
-      <w:t>}}</w:t>
+      <w:t>{{calcDate}}</w:t>
     </w:r>
     <w:r>
       <w:rPr>
@@ -2540,23 +2041,7 @@
         <w:rFonts w:asciiTheme="majorHAnsi" w:eastAsiaTheme="majorEastAsia" w:hAnsiTheme="majorHAnsi" w:cstheme="majorBidi"/>
         <w:color w:val="024442"/>
       </w:rPr>
-      <w:t>[{{</w:t>
-    </w:r>
-    <w:proofErr w:type="spellStart"/>
-    <w:r>
-      <w:rPr>
-        <w:rFonts w:asciiTheme="majorHAnsi" w:eastAsiaTheme="majorEastAsia" w:hAnsiTheme="majorHAnsi" w:cstheme="majorBidi"/>
-        <w:color w:val="024442"/>
-      </w:rPr>
-      <w:t>as_of_date</w:t>
-    </w:r>
-    <w:proofErr w:type="spellEnd"/>
-    <w:r>
-      <w:rPr>
-        <w:rFonts w:asciiTheme="majorHAnsi" w:eastAsiaTheme="majorEastAsia" w:hAnsiTheme="majorHAnsi" w:cstheme="majorBidi"/>
-        <w:color w:val="024442"/>
-      </w:rPr>
-      <w:t>}}]</w:t>
+      <w:t>[{{as_of_date}}]</w:t>
     </w:r>
   </w:p>
   <w:p>

</xml_diff>